<commit_message>
Updated NL consent forms for GDPR
Updated the forms after discussion with GDPR officer, they are now compliant.
</commit_message>
<xml_diff>
--- a/logistics/Foto en filmopnames van kinderen overeenkomst.docx
+++ b/logistics/Foto en filmopnames van kinderen overeenkomst.docx
@@ -5,20 +5,21 @@
     <w:p>
       <w:pPr>
         <w:contextualSpacing w:val="0"/>
+        <w:jc w:val="center"/>
         <w:rPr/>
       </w:pPr>
       <w:r>
         <w:rPr/>
         <w:drawing>
           <wp:inline distB="0" distT="0" distL="0" distR="0">
-            <wp:extent cx="5270500" cy="1853849"/>
+            <wp:extent cx="4864418" cy="1716853"/>
             <wp:effectExtent b="0" l="0" r="0" t="0"/>
-            <wp:docPr id="2" name="image4.png"/>
+            <wp:docPr id="2" name="image3.png"/>
             <a:graphic>
               <a:graphicData uri="http://schemas.openxmlformats.org/drawingml/2006/picture">
                 <pic:pic>
                   <pic:nvPicPr>
-                    <pic:cNvPr id="0" name="image4.png"/>
+                    <pic:cNvPr id="0" name="image3.png"/>
                     <pic:cNvPicPr preferRelativeResize="0"/>
                   </pic:nvPicPr>
                   <pic:blipFill>
@@ -31,7 +32,7 @@
                   <pic:spPr>
                     <a:xfrm>
                       <a:off x="0" y="0"/>
-                      <a:ext cx="5270500" cy="1853849"/>
+                      <a:ext cx="4864418" cy="1716853"/>
                     </a:xfrm>
                     <a:prstGeom prst="rect"/>
                     <a:ln/>
@@ -42,17 +43,6 @@
           </wp:inline>
         </w:drawing>
       </w:r>
-      <w:r>
-        <w:rPr>
-          <w:rtl w:val="0"/>
-        </w:rPr>
-      </w:r>
-    </w:p>
-    <w:p>
-      <w:pPr>
-        <w:contextualSpacing w:val="0"/>
-        <w:rPr/>
-      </w:pPr>
       <w:r>
         <w:rPr>
           <w:rtl w:val="0"/>
@@ -154,6 +144,11 @@
         </w:rPr>
         <w:t xml:space="preserve">om de Devoxx4kids Events wereldwijd te promoten</w:t>
       </w:r>
+      <w:r>
+        <w:rPr>
+          <w:rtl w:val="0"/>
+        </w:rPr>
+      </w:r>
     </w:p>
     <w:p>
       <w:pPr>
@@ -195,6 +190,11 @@
         </w:rPr>
         <w:t xml:space="preserve">om ze te zetten:</w:t>
       </w:r>
+      <w:r>
+        <w:rPr>
+          <w:rtl w:val="0"/>
+        </w:rPr>
+      </w:r>
     </w:p>
     <w:p>
       <w:pPr>
@@ -236,6 +236,11 @@
         </w:rPr>
         <w:t xml:space="preserve">op onze website</w:t>
       </w:r>
+      <w:r>
+        <w:rPr>
+          <w:rtl w:val="0"/>
+        </w:rPr>
+      </w:r>
     </w:p>
     <w:p>
       <w:pPr>
@@ -277,6 +282,11 @@
         </w:rPr>
         <w:t xml:space="preserve">in publicaties (online en geprint)</w:t>
       </w:r>
+      <w:r>
+        <w:rPr>
+          <w:rtl w:val="0"/>
+        </w:rPr>
+      </w:r>
     </w:p>
     <w:p>
       <w:pPr>
@@ -295,7 +305,7 @@
           <w:between w:space="0" w:sz="0" w:val="nil"/>
         </w:pBdr>
         <w:shd w:fill="auto" w:val="clear"/>
-        <w:spacing w:after="200" w:before="0" w:line="240" w:lineRule="auto"/>
+        <w:spacing w:after="0" w:before="0" w:line="240" w:lineRule="auto"/>
         <w:ind w:left="720" w:right="0" w:hanging="360"/>
         <w:contextualSpacing w:val="1"/>
         <w:jc w:val="left"/>
@@ -318,6 +328,11 @@
         </w:rPr>
         <w:t xml:space="preserve">om ze te delen met de media (foto’s kunnen verschijnen in kranten of TV nieuwsprogramma’s).</w:t>
       </w:r>
+      <w:r>
+        <w:rPr>
+          <w:rtl w:val="0"/>
+        </w:rPr>
+      </w:r>
     </w:p>
     <w:p>
       <w:pPr>
@@ -328,7 +343,7 @@
         <w:rPr>
           <w:rtl w:val="0"/>
         </w:rPr>
-        <w:t xml:space="preserve">We hebben uw toestemming nodig voor we een foto of een opname kunnen maken van uw kind(eren).</w:t>
+        <w:t xml:space="preserve">We hebben uw toestemming nodig voor we een foto of een opname kunnen maken van uw kind(eren). Zonder deze toestemming is deelname aan het event niet mogelijk.</w:t>
       </w:r>
     </w:p>
     <w:tbl>
@@ -509,11 +524,6 @@
               </w:rPr>
               <w:t xml:space="preserve">Jongen</w:t>
             </w:r>
-            <w:r>
-              <w:rPr>
-                <w:rtl w:val="0"/>
-              </w:rPr>
-            </w:r>
           </w:p>
           <w:p>
             <w:pPr>
@@ -564,6 +574,19 @@
               <w:t xml:space="preserve">Met deze handtekening, gaat u akkoord met de voorwaarden zoals beschreven op de volgende pagina.</w:t>
             </w:r>
           </w:p>
+          <w:p>
+            <w:pPr>
+              <w:contextualSpacing w:val="0"/>
+              <w:rPr>
+                <w:b w:val="1"/>
+              </w:rPr>
+            </w:pPr>
+            <w:r>
+              <w:rPr>
+                <w:rtl w:val="0"/>
+              </w:rPr>
+            </w:r>
+          </w:p>
         </w:tc>
       </w:tr>
     </w:tbl>
@@ -622,6 +645,11 @@
         </w:rPr>
         <w:t xml:space="preserve">We zullen niet de persoonlijke gegevens of de volledige namen (waarmee de voornaam en familienaam bedoeld wordt) van het kind of volwassene gebruiken op een fotografische afbeelding, in video beelden, op onze website, in onze brochures of op een andere manier van gedrukte publicaties.</w:t>
       </w:r>
+      <w:r>
+        <w:rPr>
+          <w:rtl w:val="0"/>
+        </w:rPr>
+      </w:r>
     </w:p>
     <w:p>
       <w:pPr>
@@ -663,6 +691,11 @@
         </w:rPr>
         <w:t xml:space="preserve">We zullen geen persoonlijke e-mail of postadressen, of telefoon of fax nummers gebruiken in video beelden, op onze website, in onze prospectus of op een andere manier van gedrukte publicaties.</w:t>
       </w:r>
+      <w:r>
+        <w:rPr>
+          <w:rtl w:val="0"/>
+        </w:rPr>
+      </w:r>
     </w:p>
     <w:p>
       <w:pPr>
@@ -704,6 +737,11 @@
         </w:rPr>
         <w:t xml:space="preserve">Als we de foto’s van individuele kinderen gebruiken, dan zullen we niet de naam van het kind tonen in de begeleidende tekst of in het foto bijschrift.</w:t>
       </w:r>
+      <w:r>
+        <w:rPr>
+          <w:rtl w:val="0"/>
+        </w:rPr>
+      </w:r>
     </w:p>
     <w:p>
       <w:pPr>
@@ -745,6 +783,11 @@
         </w:rPr>
         <w:t xml:space="preserve">Als we de naam van het kind in de tekst gebruiken, dan zullen we geen foto van het kind gebruiken bijgevoegd aan het artikel.</w:t>
       </w:r>
+      <w:r>
+        <w:rPr>
+          <w:rtl w:val="0"/>
+        </w:rPr>
+      </w:r>
     </w:p>
     <w:p>
       <w:pPr>
@@ -763,7 +806,7 @@
           <w:between w:space="0" w:sz="0" w:val="nil"/>
         </w:pBdr>
         <w:shd w:fill="auto" w:val="clear"/>
-        <w:spacing w:after="200" w:before="0" w:line="240" w:lineRule="auto"/>
+        <w:spacing w:after="0" w:before="0" w:line="240" w:lineRule="auto"/>
         <w:ind w:left="720" w:right="0" w:hanging="360"/>
         <w:contextualSpacing w:val="1"/>
         <w:jc w:val="left"/>
@@ -786,6 +829,11 @@
         </w:rPr>
         <w:t xml:space="preserve">We zullen enkel beelden gebruiken van leerlingen, die behoorlijk gekleed zijn, om te voorkomen, dat deze beelden op een ongepaste manier gebruikt zouden worden.</w:t>
       </w:r>
+      <w:r>
+        <w:rPr>
+          <w:rtl w:val="0"/>
+        </w:rPr>
+      </w:r>
     </w:p>
     <w:p>
       <w:pPr>
@@ -804,20 +852,23 @@
           <w:between w:space="0" w:sz="0" w:val="nil"/>
         </w:pBdr>
         <w:shd w:fill="auto" w:val="clear"/>
-        <w:spacing w:after="200" w:before="0" w:line="240" w:lineRule="auto"/>
+        <w:spacing w:after="0" w:before="0" w:line="240" w:lineRule="auto"/>
         <w:ind w:left="720" w:right="0" w:hanging="360"/>
         <w:contextualSpacing w:val="1"/>
         <w:jc w:val="left"/>
-        <w:rPr>
-          <w:rFonts w:ascii="Cambria" w:cs="Cambria" w:eastAsia="Cambria" w:hAnsi="Cambria"/>
-        </w:rPr>
-      </w:pPr>
-      <w:r>
-        <w:rPr>
-          <w:highlight w:val="white"/>
-          <w:rtl w:val="0"/>
-        </w:rPr>
-        <w:t xml:space="preserve">Algemene verordening gegevensbescherming (AVG) of GDPR gerelateerd:</w:t>
+        <w:rPr/>
+      </w:pPr>
+      <w:r>
+        <w:rPr>
+          <w:highlight w:val="white"/>
+          <w:rtl w:val="0"/>
+        </w:rPr>
+        <w:t xml:space="preserve">Meer weten:</w:t>
+      </w:r>
+      <w:r>
+        <w:rPr>
+          <w:rtl w:val="0"/>
+        </w:rPr>
       </w:r>
     </w:p>
     <w:p>
@@ -837,7 +888,7 @@
           <w:between w:space="0" w:sz="0" w:val="nil"/>
         </w:pBdr>
         <w:shd w:fill="auto" w:val="clear"/>
-        <w:spacing w:after="200" w:before="0" w:line="240" w:lineRule="auto"/>
+        <w:spacing w:after="0" w:before="0" w:line="240" w:lineRule="auto"/>
         <w:ind w:left="1440" w:right="0" w:hanging="360"/>
         <w:contextualSpacing w:val="1"/>
         <w:jc w:val="left"/>
@@ -851,7 +902,7 @@
           <w:highlight w:val="white"/>
           <w:rtl w:val="0"/>
         </w:rPr>
-        <w:t xml:space="preserve">Verantwoordelijke persoon: </w:t>
+        <w:t xml:space="preserve">Email adres: </w:t>
       </w:r>
       <w:r>
         <w:rPr>
@@ -859,7 +910,12 @@
           <w:highlight w:val="white"/>
           <w:rtl w:val="0"/>
         </w:rPr>
-        <w:t xml:space="preserve">&lt;VOORNAAM&gt; &lt;ACHTERNAAM&gt;</w:t>
+        <w:t xml:space="preserve">&lt;EMAIL&gt;</w:t>
+      </w:r>
+      <w:r>
+        <w:rPr>
+          <w:rtl w:val="0"/>
+        </w:rPr>
       </w:r>
     </w:p>
     <w:p>
@@ -879,7 +935,7 @@
           <w:between w:space="0" w:sz="0" w:val="nil"/>
         </w:pBdr>
         <w:shd w:fill="auto" w:val="clear"/>
-        <w:spacing w:after="200" w:before="0" w:line="240" w:lineRule="auto"/>
+        <w:spacing w:after="0" w:before="0" w:line="240" w:lineRule="auto"/>
         <w:ind w:left="1440" w:right="0" w:hanging="360"/>
         <w:contextualSpacing w:val="1"/>
         <w:jc w:val="left"/>
@@ -893,15 +949,90 @@
           <w:highlight w:val="white"/>
           <w:rtl w:val="0"/>
         </w:rPr>
-        <w:t xml:space="preserve">Email adres: </w:t>
-      </w:r>
-      <w:r>
-        <w:rPr>
-          <w:color w:val="cccccc"/>
-          <w:highlight w:val="white"/>
-          <w:rtl w:val="0"/>
-        </w:rPr>
-        <w:t xml:space="preserve">&lt;EMAIL&gt;</w:t>
+        <w:t xml:space="preserve">Doel van verzamelde gegevens</w:t>
+      </w:r>
+      <w:r>
+        <w:rPr>
+          <w:rtl w:val="0"/>
+        </w:rPr>
+      </w:r>
+    </w:p>
+    <w:p>
+      <w:pPr>
+        <w:keepNext w:val="0"/>
+        <w:keepLines w:val="0"/>
+        <w:widowControl w:val="1"/>
+        <w:numPr>
+          <w:ilvl w:val="2"/>
+          <w:numId w:val="2"/>
+        </w:numPr>
+        <w:pBdr>
+          <w:top w:space="0" w:sz="0" w:val="nil"/>
+          <w:left w:space="0" w:sz="0" w:val="nil"/>
+          <w:bottom w:space="0" w:sz="0" w:val="nil"/>
+          <w:right w:space="0" w:sz="0" w:val="nil"/>
+          <w:between w:space="0" w:sz="0" w:val="nil"/>
+        </w:pBdr>
+        <w:shd w:fill="auto" w:val="clear"/>
+        <w:spacing w:after="0" w:before="0" w:line="240" w:lineRule="auto"/>
+        <w:ind w:left="2160" w:right="0" w:hanging="360"/>
+        <w:contextualSpacing w:val="1"/>
+        <w:jc w:val="left"/>
+        <w:rPr>
+          <w:highlight w:val="white"/>
+          <w:u w:val="none"/>
+        </w:rPr>
+      </w:pPr>
+      <w:r>
+        <w:rPr>
+          <w:highlight w:val="white"/>
+          <w:rtl w:val="0"/>
+        </w:rPr>
+        <w:t xml:space="preserve">Contact voor toekomstige Devoxx4Kids evenementen</w:t>
+      </w:r>
+      <w:r>
+        <w:rPr>
+          <w:rtl w:val="0"/>
+        </w:rPr>
+      </w:r>
+    </w:p>
+    <w:p>
+      <w:pPr>
+        <w:keepNext w:val="0"/>
+        <w:keepLines w:val="0"/>
+        <w:widowControl w:val="1"/>
+        <w:numPr>
+          <w:ilvl w:val="2"/>
+          <w:numId w:val="2"/>
+        </w:numPr>
+        <w:pBdr>
+          <w:top w:space="0" w:sz="0" w:val="nil"/>
+          <w:left w:space="0" w:sz="0" w:val="nil"/>
+          <w:bottom w:space="0" w:sz="0" w:val="nil"/>
+          <w:right w:space="0" w:sz="0" w:val="nil"/>
+          <w:between w:space="0" w:sz="0" w:val="nil"/>
+        </w:pBdr>
+        <w:shd w:fill="auto" w:val="clear"/>
+        <w:spacing w:after="0" w:before="0" w:line="240" w:lineRule="auto"/>
+        <w:ind w:left="2160" w:right="0" w:hanging="360"/>
+        <w:contextualSpacing w:val="1"/>
+        <w:jc w:val="left"/>
+        <w:rPr>
+          <w:highlight w:val="white"/>
+          <w:u w:val="none"/>
+        </w:rPr>
+      </w:pPr>
+      <w:r>
+        <w:rPr>
+          <w:highlight w:val="white"/>
+          <w:rtl w:val="0"/>
+        </w:rPr>
+        <w:t xml:space="preserve">Deelnemer statistieken</w:t>
+      </w:r>
+      <w:r>
+        <w:rPr>
+          <w:rtl w:val="0"/>
+        </w:rPr>
       </w:r>
     </w:p>
     <w:p>
@@ -921,7 +1052,7 @@
           <w:between w:space="0" w:sz="0" w:val="nil"/>
         </w:pBdr>
         <w:shd w:fill="auto" w:val="clear"/>
-        <w:spacing w:after="200" w:before="0" w:line="240" w:lineRule="auto"/>
+        <w:spacing w:after="0" w:before="0" w:line="240" w:lineRule="auto"/>
         <w:ind w:left="1440" w:right="0" w:hanging="360"/>
         <w:contextualSpacing w:val="1"/>
         <w:jc w:val="left"/>
@@ -935,7 +1066,12 @@
           <w:highlight w:val="white"/>
           <w:rtl w:val="0"/>
         </w:rPr>
-        <w:t xml:space="preserve">Doel van verzamelde gegevens</w:t>
+        <w:t xml:space="preserve">Personen die toegang hebben tot deze persoonsgegevens</w:t>
+      </w:r>
+      <w:r>
+        <w:rPr>
+          <w:rtl w:val="0"/>
+        </w:rPr>
       </w:r>
     </w:p>
     <w:p>
@@ -955,7 +1091,7 @@
           <w:between w:space="0" w:sz="0" w:val="nil"/>
         </w:pBdr>
         <w:shd w:fill="auto" w:val="clear"/>
-        <w:spacing w:after="200" w:before="0" w:line="240" w:lineRule="auto"/>
+        <w:spacing w:after="0" w:before="0" w:line="240" w:lineRule="auto"/>
         <w:ind w:left="2160" w:right="0" w:hanging="360"/>
         <w:contextualSpacing w:val="1"/>
         <w:jc w:val="left"/>
@@ -969,7 +1105,12 @@
           <w:highlight w:val="white"/>
           <w:rtl w:val="0"/>
         </w:rPr>
-        <w:t xml:space="preserve">Contact voor toekomstige Devoxx4Kids evenementen</w:t>
+        <w:t xml:space="preserve">Devoxx4Kids events organisatoren</w:t>
+      </w:r>
+      <w:r>
+        <w:rPr>
+          <w:rtl w:val="0"/>
+        </w:rPr>
       </w:r>
     </w:p>
     <w:p>
@@ -989,7 +1130,7 @@
           <w:between w:space="0" w:sz="0" w:val="nil"/>
         </w:pBdr>
         <w:shd w:fill="auto" w:val="clear"/>
-        <w:spacing w:after="200" w:before="0" w:line="240" w:lineRule="auto"/>
+        <w:spacing w:after="0" w:before="0" w:line="240" w:lineRule="auto"/>
         <w:ind w:left="2160" w:right="0" w:hanging="360"/>
         <w:contextualSpacing w:val="1"/>
         <w:jc w:val="left"/>
@@ -1003,7 +1144,12 @@
           <w:highlight w:val="white"/>
           <w:rtl w:val="0"/>
         </w:rPr>
-        <w:t xml:space="preserve">Deelnemer statistieken</w:t>
+        <w:t xml:space="preserve">Devoxx4Kids bestuurders</w:t>
+      </w:r>
+      <w:r>
+        <w:rPr>
+          <w:rtl w:val="0"/>
+        </w:rPr>
       </w:r>
     </w:p>
     <w:p>
@@ -1023,7 +1169,7 @@
           <w:between w:space="0" w:sz="0" w:val="nil"/>
         </w:pBdr>
         <w:shd w:fill="auto" w:val="clear"/>
-        <w:spacing w:after="200" w:before="0" w:line="240" w:lineRule="auto"/>
+        <w:spacing w:after="0" w:before="0" w:line="240" w:lineRule="auto"/>
         <w:ind w:left="1440" w:right="0" w:hanging="360"/>
         <w:contextualSpacing w:val="1"/>
         <w:jc w:val="left"/>
@@ -1037,7 +1183,12 @@
           <w:highlight w:val="white"/>
           <w:rtl w:val="0"/>
         </w:rPr>
-        <w:t xml:space="preserve">Personen die toegang hebben tot deze persoonsgegevens</w:t>
+        <w:t xml:space="preserve">Soort gegevens die worden verzameld</w:t>
+      </w:r>
+      <w:r>
+        <w:rPr>
+          <w:rtl w:val="0"/>
+        </w:rPr>
       </w:r>
     </w:p>
     <w:p>
@@ -1057,7 +1208,7 @@
           <w:between w:space="0" w:sz="0" w:val="nil"/>
         </w:pBdr>
         <w:shd w:fill="auto" w:val="clear"/>
-        <w:spacing w:after="200" w:before="0" w:line="240" w:lineRule="auto"/>
+        <w:spacing w:after="0" w:before="0" w:line="240" w:lineRule="auto"/>
         <w:ind w:left="2160" w:right="0" w:hanging="360"/>
         <w:contextualSpacing w:val="1"/>
         <w:jc w:val="left"/>
@@ -1071,7 +1222,12 @@
           <w:highlight w:val="white"/>
           <w:rtl w:val="0"/>
         </w:rPr>
-        <w:t xml:space="preserve">Devoxx4Kids events organisatoren</w:t>
+        <w:t xml:space="preserve">Achternaam kind en/of verantwoordelijke persoon</w:t>
+      </w:r>
+      <w:r>
+        <w:rPr>
+          <w:rtl w:val="0"/>
+        </w:rPr>
       </w:r>
     </w:p>
     <w:p>
@@ -1091,7 +1247,7 @@
           <w:between w:space="0" w:sz="0" w:val="nil"/>
         </w:pBdr>
         <w:shd w:fill="auto" w:val="clear"/>
-        <w:spacing w:after="200" w:before="0" w:line="240" w:lineRule="auto"/>
+        <w:spacing w:after="0" w:before="0" w:line="240" w:lineRule="auto"/>
         <w:ind w:left="2160" w:right="0" w:hanging="360"/>
         <w:contextualSpacing w:val="1"/>
         <w:jc w:val="left"/>
@@ -1105,7 +1261,168 @@
           <w:highlight w:val="white"/>
           <w:rtl w:val="0"/>
         </w:rPr>
-        <w:t xml:space="preserve">Devoxx4Kids bestuurders</w:t>
+        <w:t xml:space="preserve">Voornaam kind en/of verantwoordelijke persoon</w:t>
+      </w:r>
+      <w:r>
+        <w:rPr>
+          <w:rtl w:val="0"/>
+        </w:rPr>
+      </w:r>
+    </w:p>
+    <w:p>
+      <w:pPr>
+        <w:keepNext w:val="0"/>
+        <w:keepLines w:val="0"/>
+        <w:widowControl w:val="1"/>
+        <w:numPr>
+          <w:ilvl w:val="2"/>
+          <w:numId w:val="2"/>
+        </w:numPr>
+        <w:pBdr>
+          <w:top w:space="0" w:sz="0" w:val="nil"/>
+          <w:left w:space="0" w:sz="0" w:val="nil"/>
+          <w:bottom w:space="0" w:sz="0" w:val="nil"/>
+          <w:right w:space="0" w:sz="0" w:val="nil"/>
+          <w:between w:space="0" w:sz="0" w:val="nil"/>
+        </w:pBdr>
+        <w:shd w:fill="auto" w:val="clear"/>
+        <w:spacing w:after="0" w:before="0" w:line="240" w:lineRule="auto"/>
+        <w:ind w:left="2160" w:right="0" w:hanging="360"/>
+        <w:contextualSpacing w:val="1"/>
+        <w:jc w:val="left"/>
+        <w:rPr>
+          <w:highlight w:val="white"/>
+          <w:u w:val="none"/>
+        </w:rPr>
+      </w:pPr>
+      <w:r>
+        <w:rPr>
+          <w:highlight w:val="white"/>
+          <w:rtl w:val="0"/>
+        </w:rPr>
+        <w:t xml:space="preserve">Telefoonnummer kind en/of verantwoordelijke persoon</w:t>
+      </w:r>
+      <w:r>
+        <w:rPr>
+          <w:rtl w:val="0"/>
+        </w:rPr>
+      </w:r>
+    </w:p>
+    <w:p>
+      <w:pPr>
+        <w:keepNext w:val="0"/>
+        <w:keepLines w:val="0"/>
+        <w:widowControl w:val="1"/>
+        <w:numPr>
+          <w:ilvl w:val="2"/>
+          <w:numId w:val="2"/>
+        </w:numPr>
+        <w:pBdr>
+          <w:top w:space="0" w:sz="0" w:val="nil"/>
+          <w:left w:space="0" w:sz="0" w:val="nil"/>
+          <w:bottom w:space="0" w:sz="0" w:val="nil"/>
+          <w:right w:space="0" w:sz="0" w:val="nil"/>
+          <w:between w:space="0" w:sz="0" w:val="nil"/>
+        </w:pBdr>
+        <w:shd w:fill="auto" w:val="clear"/>
+        <w:spacing w:after="0" w:before="0" w:line="240" w:lineRule="auto"/>
+        <w:ind w:left="2160" w:right="0" w:hanging="360"/>
+        <w:contextualSpacing w:val="1"/>
+        <w:jc w:val="left"/>
+        <w:rPr>
+          <w:highlight w:val="white"/>
+          <w:u w:val="none"/>
+        </w:rPr>
+      </w:pPr>
+      <w:r>
+        <w:rPr>
+          <w:highlight w:val="white"/>
+          <w:rtl w:val="0"/>
+        </w:rPr>
+        <w:t xml:space="preserve">Email adres kind en/of verantwoordelijke persoon</w:t>
+      </w:r>
+      <w:r>
+        <w:rPr>
+          <w:rtl w:val="0"/>
+        </w:rPr>
+      </w:r>
+    </w:p>
+    <w:p>
+      <w:pPr>
+        <w:keepNext w:val="0"/>
+        <w:keepLines w:val="0"/>
+        <w:widowControl w:val="1"/>
+        <w:numPr>
+          <w:ilvl w:val="2"/>
+          <w:numId w:val="2"/>
+        </w:numPr>
+        <w:pBdr>
+          <w:top w:space="0" w:sz="0" w:val="nil"/>
+          <w:left w:space="0" w:sz="0" w:val="nil"/>
+          <w:bottom w:space="0" w:sz="0" w:val="nil"/>
+          <w:right w:space="0" w:sz="0" w:val="nil"/>
+          <w:between w:space="0" w:sz="0" w:val="nil"/>
+        </w:pBdr>
+        <w:shd w:fill="auto" w:val="clear"/>
+        <w:spacing w:after="0" w:before="0" w:line="240" w:lineRule="auto"/>
+        <w:ind w:left="2160" w:right="0" w:hanging="360"/>
+        <w:contextualSpacing w:val="1"/>
+        <w:jc w:val="left"/>
+        <w:rPr>
+          <w:highlight w:val="white"/>
+          <w:u w:val="none"/>
+        </w:rPr>
+      </w:pPr>
+      <w:r>
+        <w:rPr>
+          <w:highlight w:val="white"/>
+          <w:rtl w:val="0"/>
+        </w:rPr>
+        <w:t xml:space="preserve">Geslacht kind</w:t>
+      </w:r>
+      <w:r>
+        <w:rPr>
+          <w:rtl w:val="0"/>
+        </w:rPr>
+      </w:r>
+    </w:p>
+    <w:p>
+      <w:pPr>
+        <w:keepNext w:val="0"/>
+        <w:keepLines w:val="0"/>
+        <w:widowControl w:val="1"/>
+        <w:numPr>
+          <w:ilvl w:val="2"/>
+          <w:numId w:val="2"/>
+        </w:numPr>
+        <w:pBdr>
+          <w:top w:space="0" w:sz="0" w:val="nil"/>
+          <w:left w:space="0" w:sz="0" w:val="nil"/>
+          <w:bottom w:space="0" w:sz="0" w:val="nil"/>
+          <w:right w:space="0" w:sz="0" w:val="nil"/>
+          <w:between w:space="0" w:sz="0" w:val="nil"/>
+        </w:pBdr>
+        <w:shd w:fill="auto" w:val="clear"/>
+        <w:spacing w:after="0" w:before="0" w:line="240" w:lineRule="auto"/>
+        <w:ind w:left="2160" w:right="0" w:hanging="360"/>
+        <w:contextualSpacing w:val="1"/>
+        <w:jc w:val="left"/>
+        <w:rPr>
+          <w:highlight w:val="white"/>
+          <w:u w:val="none"/>
+        </w:rPr>
+      </w:pPr>
+      <w:r>
+        <w:rPr>
+          <w:highlight w:val="white"/>
+          <w:rtl w:val="0"/>
+        </w:rPr>
+        <w:t xml:space="preserve">Leeftijd kind</w:t>
+      </w:r>
+      <w:r>
+        <w:rPr>
+          <w:rtl w:val="0"/>
+        </w:rPr>
       </w:r>
     </w:p>
     <w:p>
@@ -1125,7 +1442,7 @@
           <w:between w:space="0" w:sz="0" w:val="nil"/>
         </w:pBdr>
         <w:shd w:fill="auto" w:val="clear"/>
-        <w:spacing w:after="200" w:before="0" w:line="240" w:lineRule="auto"/>
+        <w:spacing w:after="0" w:before="0" w:line="240" w:lineRule="auto"/>
         <w:ind w:left="1440" w:right="0" w:hanging="360"/>
         <w:contextualSpacing w:val="1"/>
         <w:jc w:val="left"/>
@@ -1139,7 +1456,51 @@
           <w:highlight w:val="white"/>
           <w:rtl w:val="0"/>
         </w:rPr>
-        <w:t xml:space="preserve">Soort gegevens die worden verzameld</w:t>
+        <w:t xml:space="preserve">Gegevens bewaartermijn: Een maand na de datum van het event.</w:t>
+      </w:r>
+      <w:r>
+        <w:rPr>
+          <w:rtl w:val="0"/>
+        </w:rPr>
+      </w:r>
+    </w:p>
+    <w:p>
+      <w:pPr>
+        <w:keepNext w:val="0"/>
+        <w:keepLines w:val="0"/>
+        <w:widowControl w:val="1"/>
+        <w:numPr>
+          <w:ilvl w:val="1"/>
+          <w:numId w:val="2"/>
+        </w:numPr>
+        <w:pBdr>
+          <w:top w:space="0" w:sz="0" w:val="nil"/>
+          <w:left w:space="0" w:sz="0" w:val="nil"/>
+          <w:bottom w:space="0" w:sz="0" w:val="nil"/>
+          <w:right w:space="0" w:sz="0" w:val="nil"/>
+          <w:between w:space="0" w:sz="0" w:val="nil"/>
+        </w:pBdr>
+        <w:shd w:fill="auto" w:val="clear"/>
+        <w:spacing w:after="0" w:before="0" w:line="240" w:lineRule="auto"/>
+        <w:ind w:left="1440" w:right="0" w:hanging="360"/>
+        <w:contextualSpacing w:val="1"/>
+        <w:jc w:val="left"/>
+        <w:rPr>
+          <w:highlight w:val="white"/>
+          <w:u w:val="none"/>
+        </w:rPr>
+      </w:pPr>
+      <w:r>
+        <w:rPr>
+          <w:highlight w:val="white"/>
+          <w:rtl w:val="0"/>
+        </w:rPr>
+        <w:t xml:space="preserve">U heeft het recht om toegang te vragen tot uw persoonlijke gegevens. Dit geldt ook voor de wijzigingen en verwijdering hiervan.</w:t>
+      </w:r>
+      <w:r>
+        <w:rPr>
+          <w:rtl w:val="0"/>
+        </w:rPr>
       </w:r>
     </w:p>
     <w:p>
@@ -1159,7 +1520,7 @@
           <w:between w:space="0" w:sz="0" w:val="nil"/>
         </w:pBdr>
         <w:shd w:fill="auto" w:val="clear"/>
-        <w:spacing w:after="200" w:before="0" w:line="240" w:lineRule="auto"/>
+        <w:spacing w:after="0" w:before="0" w:line="240" w:lineRule="auto"/>
         <w:ind w:left="2160" w:right="0" w:hanging="360"/>
         <w:contextualSpacing w:val="1"/>
         <w:jc w:val="left"/>
@@ -1173,279 +1534,142 @@
           <w:highlight w:val="white"/>
           <w:rtl w:val="0"/>
         </w:rPr>
-        <w:t xml:space="preserve">Achternaam kind en/of verantwoordelijke persoon</w:t>
-      </w:r>
-    </w:p>
-    <w:p>
-      <w:pPr>
-        <w:keepNext w:val="0"/>
-        <w:keepLines w:val="0"/>
-        <w:widowControl w:val="1"/>
-        <w:numPr>
-          <w:ilvl w:val="2"/>
-          <w:numId w:val="2"/>
-        </w:numPr>
-        <w:pBdr>
-          <w:top w:space="0" w:sz="0" w:val="nil"/>
-          <w:left w:space="0" w:sz="0" w:val="nil"/>
-          <w:bottom w:space="0" w:sz="0" w:val="nil"/>
-          <w:right w:space="0" w:sz="0" w:val="nil"/>
-          <w:between w:space="0" w:sz="0" w:val="nil"/>
-        </w:pBdr>
-        <w:shd w:fill="auto" w:val="clear"/>
-        <w:spacing w:after="200" w:before="0" w:line="240" w:lineRule="auto"/>
-        <w:ind w:left="2160" w:right="0" w:hanging="360"/>
-        <w:contextualSpacing w:val="1"/>
-        <w:jc w:val="left"/>
-        <w:rPr>
-          <w:highlight w:val="white"/>
-          <w:u w:val="none"/>
-        </w:rPr>
-      </w:pPr>
-      <w:r>
-        <w:rPr>
-          <w:highlight w:val="white"/>
-          <w:rtl w:val="0"/>
-        </w:rPr>
-        <w:t xml:space="preserve">Voornaam kind en/of verantwoordelijke persoon</w:t>
-      </w:r>
-    </w:p>
-    <w:p>
-      <w:pPr>
-        <w:keepNext w:val="0"/>
-        <w:keepLines w:val="0"/>
-        <w:widowControl w:val="1"/>
-        <w:numPr>
-          <w:ilvl w:val="2"/>
-          <w:numId w:val="2"/>
-        </w:numPr>
-        <w:pBdr>
-          <w:top w:space="0" w:sz="0" w:val="nil"/>
-          <w:left w:space="0" w:sz="0" w:val="nil"/>
-          <w:bottom w:space="0" w:sz="0" w:val="nil"/>
-          <w:right w:space="0" w:sz="0" w:val="nil"/>
-          <w:between w:space="0" w:sz="0" w:val="nil"/>
-        </w:pBdr>
-        <w:shd w:fill="auto" w:val="clear"/>
-        <w:spacing w:after="200" w:before="0" w:line="240" w:lineRule="auto"/>
-        <w:ind w:left="2160" w:right="0" w:hanging="360"/>
-        <w:contextualSpacing w:val="1"/>
-        <w:jc w:val="left"/>
-        <w:rPr>
-          <w:highlight w:val="white"/>
-          <w:u w:val="none"/>
-        </w:rPr>
-      </w:pPr>
-      <w:r>
-        <w:rPr>
-          <w:highlight w:val="white"/>
-          <w:rtl w:val="0"/>
-        </w:rPr>
-        <w:t xml:space="preserve">Telefoonnummer kind en/of verantwoordelijke persoon</w:t>
-      </w:r>
-    </w:p>
-    <w:p>
-      <w:pPr>
-        <w:keepNext w:val="0"/>
-        <w:keepLines w:val="0"/>
-        <w:widowControl w:val="1"/>
-        <w:numPr>
-          <w:ilvl w:val="2"/>
-          <w:numId w:val="2"/>
-        </w:numPr>
-        <w:pBdr>
-          <w:top w:space="0" w:sz="0" w:val="nil"/>
-          <w:left w:space="0" w:sz="0" w:val="nil"/>
-          <w:bottom w:space="0" w:sz="0" w:val="nil"/>
-          <w:right w:space="0" w:sz="0" w:val="nil"/>
-          <w:between w:space="0" w:sz="0" w:val="nil"/>
-        </w:pBdr>
-        <w:shd w:fill="auto" w:val="clear"/>
-        <w:spacing w:after="200" w:before="0" w:line="240" w:lineRule="auto"/>
-        <w:ind w:left="2160" w:right="0" w:hanging="360"/>
-        <w:contextualSpacing w:val="1"/>
-        <w:jc w:val="left"/>
-        <w:rPr>
-          <w:highlight w:val="white"/>
-          <w:u w:val="none"/>
-        </w:rPr>
-      </w:pPr>
-      <w:r>
-        <w:rPr>
-          <w:highlight w:val="white"/>
-          <w:rtl w:val="0"/>
-        </w:rPr>
-        <w:t xml:space="preserve">Email adres kind en/of verantwoordelijke persoon</w:t>
-      </w:r>
-    </w:p>
-    <w:p>
-      <w:pPr>
-        <w:keepNext w:val="0"/>
-        <w:keepLines w:val="0"/>
-        <w:widowControl w:val="1"/>
-        <w:numPr>
-          <w:ilvl w:val="2"/>
-          <w:numId w:val="2"/>
-        </w:numPr>
-        <w:pBdr>
-          <w:top w:space="0" w:sz="0" w:val="nil"/>
-          <w:left w:space="0" w:sz="0" w:val="nil"/>
-          <w:bottom w:space="0" w:sz="0" w:val="nil"/>
-          <w:right w:space="0" w:sz="0" w:val="nil"/>
-          <w:between w:space="0" w:sz="0" w:val="nil"/>
-        </w:pBdr>
-        <w:shd w:fill="auto" w:val="clear"/>
-        <w:spacing w:after="200" w:before="0" w:line="240" w:lineRule="auto"/>
-        <w:ind w:left="2160" w:right="0" w:hanging="360"/>
-        <w:contextualSpacing w:val="1"/>
-        <w:jc w:val="left"/>
-        <w:rPr>
-          <w:highlight w:val="white"/>
-          <w:u w:val="none"/>
-        </w:rPr>
-      </w:pPr>
-      <w:r>
-        <w:rPr>
-          <w:highlight w:val="white"/>
-          <w:rtl w:val="0"/>
-        </w:rPr>
-        <w:t xml:space="preserve">Geslacht kind</w:t>
-      </w:r>
-    </w:p>
-    <w:p>
-      <w:pPr>
-        <w:keepNext w:val="0"/>
-        <w:keepLines w:val="0"/>
-        <w:widowControl w:val="1"/>
-        <w:numPr>
-          <w:ilvl w:val="2"/>
-          <w:numId w:val="2"/>
-        </w:numPr>
-        <w:pBdr>
-          <w:top w:space="0" w:sz="0" w:val="nil"/>
-          <w:left w:space="0" w:sz="0" w:val="nil"/>
-          <w:bottom w:space="0" w:sz="0" w:val="nil"/>
-          <w:right w:space="0" w:sz="0" w:val="nil"/>
-          <w:between w:space="0" w:sz="0" w:val="nil"/>
-        </w:pBdr>
-        <w:shd w:fill="auto" w:val="clear"/>
-        <w:spacing w:after="200" w:before="0" w:line="240" w:lineRule="auto"/>
-        <w:ind w:left="2160" w:right="0" w:hanging="360"/>
-        <w:contextualSpacing w:val="1"/>
-        <w:jc w:val="left"/>
-        <w:rPr>
-          <w:highlight w:val="white"/>
-          <w:u w:val="none"/>
-        </w:rPr>
-      </w:pPr>
-      <w:r>
-        <w:rPr>
-          <w:highlight w:val="white"/>
-          <w:rtl w:val="0"/>
-        </w:rPr>
-        <w:t xml:space="preserve">Leeftijd kind</w:t>
-      </w:r>
-    </w:p>
-    <w:p>
-      <w:pPr>
-        <w:keepNext w:val="0"/>
-        <w:keepLines w:val="0"/>
-        <w:widowControl w:val="1"/>
-        <w:numPr>
-          <w:ilvl w:val="1"/>
-          <w:numId w:val="2"/>
-        </w:numPr>
-        <w:pBdr>
-          <w:top w:space="0" w:sz="0" w:val="nil"/>
-          <w:left w:space="0" w:sz="0" w:val="nil"/>
-          <w:bottom w:space="0" w:sz="0" w:val="nil"/>
-          <w:right w:space="0" w:sz="0" w:val="nil"/>
-          <w:between w:space="0" w:sz="0" w:val="nil"/>
-        </w:pBdr>
-        <w:shd w:fill="auto" w:val="clear"/>
-        <w:spacing w:after="200" w:before="0" w:line="240" w:lineRule="auto"/>
-        <w:ind w:left="1440" w:right="0" w:hanging="360"/>
-        <w:contextualSpacing w:val="1"/>
-        <w:jc w:val="left"/>
-        <w:rPr>
-          <w:highlight w:val="white"/>
-          <w:u w:val="none"/>
-        </w:rPr>
-      </w:pPr>
-      <w:r>
-        <w:rPr>
-          <w:highlight w:val="white"/>
-          <w:rtl w:val="0"/>
-        </w:rPr>
-        <w:t xml:space="preserve">Gegevens bewaartermijn: Ongelimiteerd</w:t>
-      </w:r>
-    </w:p>
-    <w:p>
-      <w:pPr>
-        <w:keepNext w:val="0"/>
-        <w:keepLines w:val="0"/>
-        <w:widowControl w:val="1"/>
-        <w:numPr>
-          <w:ilvl w:val="1"/>
-          <w:numId w:val="2"/>
-        </w:numPr>
-        <w:pBdr>
-          <w:top w:space="0" w:sz="0" w:val="nil"/>
-          <w:left w:space="0" w:sz="0" w:val="nil"/>
-          <w:bottom w:space="0" w:sz="0" w:val="nil"/>
-          <w:right w:space="0" w:sz="0" w:val="nil"/>
-          <w:between w:space="0" w:sz="0" w:val="nil"/>
-        </w:pBdr>
-        <w:shd w:fill="auto" w:val="clear"/>
-        <w:spacing w:after="200" w:before="0" w:line="240" w:lineRule="auto"/>
-        <w:ind w:left="1440" w:right="0" w:hanging="360"/>
-        <w:contextualSpacing w:val="1"/>
-        <w:jc w:val="left"/>
-        <w:rPr>
-          <w:highlight w:val="white"/>
-          <w:u w:val="none"/>
-        </w:rPr>
-      </w:pPr>
-      <w:r>
-        <w:rPr>
-          <w:highlight w:val="white"/>
-          <w:rtl w:val="0"/>
-        </w:rPr>
-        <w:t xml:space="preserve">U heeft het recht om toegang te vragen tot uw persoonlijke gegevens. Dit geldt ook voor de wijzigingen en verwijdering hiervan.</w:t>
-      </w:r>
-    </w:p>
-    <w:p>
-      <w:pPr>
-        <w:keepNext w:val="0"/>
-        <w:keepLines w:val="0"/>
-        <w:widowControl w:val="1"/>
-        <w:numPr>
-          <w:ilvl w:val="2"/>
-          <w:numId w:val="2"/>
-        </w:numPr>
-        <w:pBdr>
-          <w:top w:space="0" w:sz="0" w:val="nil"/>
-          <w:left w:space="0" w:sz="0" w:val="nil"/>
-          <w:bottom w:space="0" w:sz="0" w:val="nil"/>
-          <w:right w:space="0" w:sz="0" w:val="nil"/>
-          <w:between w:space="0" w:sz="0" w:val="nil"/>
-        </w:pBdr>
-        <w:shd w:fill="auto" w:val="clear"/>
-        <w:spacing w:after="200" w:before="0" w:line="240" w:lineRule="auto"/>
-        <w:ind w:left="2160" w:right="0" w:hanging="360"/>
-        <w:contextualSpacing w:val="1"/>
-        <w:jc w:val="left"/>
-        <w:rPr>
-          <w:highlight w:val="white"/>
-          <w:u w:val="none"/>
-        </w:rPr>
-      </w:pPr>
-      <w:r>
-        <w:rPr>
-          <w:highlight w:val="white"/>
-          <w:rtl w:val="0"/>
-        </w:rPr>
         <w:t xml:space="preserve">Indien u dit wenst, kunt u contact opnemen via het bovenstaande email adres. </w:t>
+      </w:r>
+    </w:p>
+    <w:p>
+      <w:pPr>
+        <w:keepNext w:val="0"/>
+        <w:keepLines w:val="0"/>
+        <w:widowControl w:val="1"/>
+        <w:pBdr>
+          <w:top w:space="0" w:sz="0" w:val="nil"/>
+          <w:left w:space="0" w:sz="0" w:val="nil"/>
+          <w:bottom w:space="0" w:sz="0" w:val="nil"/>
+          <w:right w:space="0" w:sz="0" w:val="nil"/>
+          <w:between w:space="0" w:sz="0" w:val="nil"/>
+        </w:pBdr>
+        <w:shd w:fill="auto" w:val="clear"/>
+        <w:spacing w:after="0" w:before="0" w:line="240" w:lineRule="auto"/>
+        <w:ind w:right="0"/>
+        <w:contextualSpacing w:val="0"/>
+        <w:jc w:val="left"/>
+        <w:rPr>
+          <w:highlight w:val="white"/>
+        </w:rPr>
+      </w:pPr>
+      <w:r>
+        <w:rPr>
+          <w:rtl w:val="0"/>
+        </w:rPr>
+      </w:r>
+    </w:p>
+    <w:p>
+      <w:pPr>
+        <w:keepNext w:val="0"/>
+        <w:keepLines w:val="0"/>
+        <w:widowControl w:val="1"/>
+        <w:pBdr>
+          <w:top w:space="0" w:sz="0" w:val="nil"/>
+          <w:left w:space="0" w:sz="0" w:val="nil"/>
+          <w:bottom w:space="0" w:sz="0" w:val="nil"/>
+          <w:right w:space="0" w:sz="0" w:val="nil"/>
+          <w:between w:space="0" w:sz="0" w:val="nil"/>
+        </w:pBdr>
+        <w:shd w:fill="auto" w:val="clear"/>
+        <w:spacing w:after="0" w:before="0" w:line="240" w:lineRule="auto"/>
+        <w:ind w:right="0"/>
+        <w:contextualSpacing w:val="0"/>
+        <w:jc w:val="left"/>
+        <w:rPr>
+          <w:highlight w:val="white"/>
+        </w:rPr>
+      </w:pPr>
+      <w:r>
+        <w:rPr>
+          <w:rtl w:val="0"/>
+        </w:rPr>
+      </w:r>
+    </w:p>
+    <w:p>
+      <w:pPr>
+        <w:keepNext w:val="0"/>
+        <w:keepLines w:val="0"/>
+        <w:widowControl w:val="1"/>
+        <w:pBdr>
+          <w:top w:space="0" w:sz="0" w:val="nil"/>
+          <w:left w:space="0" w:sz="0" w:val="nil"/>
+          <w:bottom w:space="0" w:sz="0" w:val="nil"/>
+          <w:right w:space="0" w:sz="0" w:val="nil"/>
+          <w:between w:space="0" w:sz="0" w:val="nil"/>
+        </w:pBdr>
+        <w:shd w:fill="auto" w:val="clear"/>
+        <w:spacing w:after="0" w:before="0" w:line="240" w:lineRule="auto"/>
+        <w:ind w:right="0"/>
+        <w:contextualSpacing w:val="0"/>
+        <w:jc w:val="left"/>
+        <w:rPr>
+          <w:highlight w:val="white"/>
+        </w:rPr>
+      </w:pPr>
+      <w:r>
+        <w:rPr>
+          <w:rtl w:val="0"/>
+        </w:rPr>
+      </w:r>
+    </w:p>
+    <w:p>
+      <w:pPr>
+        <w:keepNext w:val="0"/>
+        <w:keepLines w:val="0"/>
+        <w:widowControl w:val="1"/>
+        <w:pBdr>
+          <w:top w:space="0" w:sz="0" w:val="nil"/>
+          <w:left w:space="0" w:sz="0" w:val="nil"/>
+          <w:bottom w:space="0" w:sz="0" w:val="nil"/>
+          <w:right w:space="0" w:sz="0" w:val="nil"/>
+          <w:between w:space="0" w:sz="0" w:val="nil"/>
+        </w:pBdr>
+        <w:shd w:fill="auto" w:val="clear"/>
+        <w:spacing w:after="0" w:before="0" w:line="240" w:lineRule="auto"/>
+        <w:ind w:right="0"/>
+        <w:contextualSpacing w:val="0"/>
+        <w:jc w:val="left"/>
+        <w:rPr>
+          <w:highlight w:val="white"/>
+        </w:rPr>
+      </w:pPr>
+      <w:r>
+        <w:rPr>
+          <w:rtl w:val="0"/>
+        </w:rPr>
+      </w:r>
+    </w:p>
+    <w:p>
+      <w:pPr>
+        <w:keepNext w:val="0"/>
+        <w:keepLines w:val="0"/>
+        <w:widowControl w:val="1"/>
+        <w:pBdr>
+          <w:top w:space="0" w:sz="0" w:val="nil"/>
+          <w:left w:space="0" w:sz="0" w:val="nil"/>
+          <w:bottom w:space="0" w:sz="0" w:val="nil"/>
+          <w:right w:space="0" w:sz="0" w:val="nil"/>
+          <w:between w:space="0" w:sz="0" w:val="nil"/>
+        </w:pBdr>
+        <w:shd w:fill="auto" w:val="clear"/>
+        <w:spacing w:after="0" w:before="0" w:line="240" w:lineRule="auto"/>
+        <w:ind w:right="0"/>
+        <w:contextualSpacing w:val="0"/>
+        <w:jc w:val="left"/>
+        <w:rPr>
+          <w:highlight w:val="white"/>
+        </w:rPr>
+      </w:pPr>
+      <w:r>
+        <w:rPr>
+          <w:rtl w:val="0"/>
+        </w:rPr>
       </w:r>
     </w:p>
     <w:p>
@@ -1460,12 +1684,12 @@
           <wp:inline distB="0" distT="0" distL="0" distR="0">
             <wp:extent cx="2443163" cy="860093"/>
             <wp:effectExtent b="0" l="0" r="0" t="0"/>
-            <wp:docPr id="3" name="image5.png"/>
+            <wp:docPr id="3" name="image4.png"/>
             <a:graphic>
               <a:graphicData uri="http://schemas.openxmlformats.org/drawingml/2006/picture">
                 <pic:pic>
                   <pic:nvPicPr>
-                    <pic:cNvPr id="0" name="image5.png"/>
+                    <pic:cNvPr id="0" name="image4.png"/>
                     <pic:cNvPicPr preferRelativeResize="0"/>
                   </pic:nvPicPr>
                   <pic:blipFill>
@@ -1685,10 +1909,10 @@
         <wp:anchor allowOverlap="1" behindDoc="0" distB="0" distT="0" distL="114300" distR="114300" hidden="0" layoutInCell="1" locked="0" relativeHeight="0" simplePos="0">
           <wp:simplePos x="0" y="0"/>
           <wp:positionH relativeFrom="margin">
-            <wp:posOffset>51435</wp:posOffset>
+            <wp:posOffset>51437</wp:posOffset>
           </wp:positionH>
           <wp:positionV relativeFrom="paragraph">
-            <wp:posOffset>-111759</wp:posOffset>
+            <wp:posOffset>-111758</wp:posOffset>
           </wp:positionV>
           <wp:extent cx="1108710" cy="389890"/>
           <wp:effectExtent b="0" l="0" r="0" t="0"/>

</xml_diff>